<commit_message>
Ultima actualización - 08-09-2025 09:53
</commit_message>
<xml_diff>
--- a/Fase 1/Evidencias Individuales/Matias_Soto1.2_APT122_DiarioReflexionFase1.docx
+++ b/Fase 1/Evidencias Individuales/Matias_Soto1.2_APT122_DiarioReflexionFase1.docx
@@ -68,12 +68,12 @@
                 <wp:inline distB="0" distT="0" distL="0" distR="0">
                   <wp:extent cx="393640" cy="444500"/>
                   <wp:effectExtent b="0" l="0" r="0" t="0"/>
-                  <wp:docPr id="17580" name="image1.png"/>
+                  <wp:docPr id="17580" name="image4.png"/>
                   <a:graphic>
                     <a:graphicData uri="http://schemas.openxmlformats.org/drawingml/2006/picture">
                       <pic:pic>
                         <pic:nvPicPr>
-                          <pic:cNvPr id="0" name="image1.png"/>
+                          <pic:cNvPr id="0" name="image4.png"/>
                           <pic:cNvPicPr preferRelativeResize="0"/>
                         </pic:nvPicPr>
                         <pic:blipFill>
@@ -2149,7 +2149,7 @@
                 <w:szCs w:val="24"/>
                 <w:rtl w:val="0"/>
               </w:rPr>
-              <w:t xml:space="preserve">R: Me gustaría que mi escenario es la administración de proyectos y sistemas, como también seguir estudiando para mejorar mis habilidades </w:t>
+              <w:t xml:space="preserve">R: Me gustaría que mi escenario sea la administración de proyectos y sistemas, como también seguir estudiando para mejorar mis habilidades, sobre todo ganar la experiencia suficiente para optar a buenos cargos, enfocándose a la ciberseguridad de sistemas y testing de estos mismos.</w:t>
             </w:r>
           </w:p>
           <w:p>
@@ -2654,6 +2654,66 @@
               </w:rPr>
               <w:t xml:space="preserve">Los Proyectos APT que ya habías diseñado como plan de trabajo en el curso anterior, ¿se relacionan con tus proyecciones profesionales actuales? ¿cuál se relaciona más? ¿Requiere ajuste?</w:t>
             </w:r>
+          </w:p>
+          <w:p>
+            <w:pPr>
+              <w:keepNext w:val="0"/>
+              <w:keepLines w:val="0"/>
+              <w:pageBreakBefore w:val="0"/>
+              <w:widowControl w:val="1"/>
+              <w:pBdr>
+                <w:top w:space="0" w:sz="0" w:val="nil"/>
+                <w:left w:space="0" w:sz="0" w:val="nil"/>
+                <w:bottom w:space="0" w:sz="0" w:val="nil"/>
+                <w:right w:space="0" w:sz="0" w:val="nil"/>
+                <w:between w:space="0" w:sz="0" w:val="nil"/>
+              </w:pBdr>
+              <w:shd w:fill="auto" w:val="clear"/>
+              <w:tabs>
+                <w:tab w:val="left" w:leader="none" w:pos="454"/>
+              </w:tabs>
+              <w:spacing w:after="160" w:before="0" w:line="259" w:lineRule="auto"/>
+              <w:ind w:left="720" w:right="0" w:firstLine="0"/>
+              <w:jc w:val="both"/>
+              <w:rPr>
+                <w:sz w:val="24"/>
+                <w:szCs w:val="24"/>
+              </w:rPr>
+            </w:pPr>
+            <w:r>
+              <w:rPr>
+                <w:sz w:val="24"/>
+                <w:szCs w:val="24"/>
+                <w:rtl w:val="0"/>
+              </w:rPr>
+              <w:t xml:space="preserve">R: Sí tienen relación, La mayoría de Proyectos APT que he realizado en la carrera, Entre esos Ferremas y el Servicio de estacionamiento, me ayudaron bastante para el uso de herramientas como Xampp y Laragon para el uso de estos Sistemas.</w:t>
+            </w:r>
+          </w:p>
+          <w:p>
+            <w:pPr>
+              <w:keepNext w:val="0"/>
+              <w:keepLines w:val="0"/>
+              <w:pageBreakBefore w:val="0"/>
+              <w:widowControl w:val="1"/>
+              <w:pBdr>
+                <w:top w:space="0" w:sz="0" w:val="nil"/>
+                <w:left w:space="0" w:sz="0" w:val="nil"/>
+                <w:bottom w:space="0" w:sz="0" w:val="nil"/>
+                <w:right w:space="0" w:sz="0" w:val="nil"/>
+                <w:between w:space="0" w:sz="0" w:val="nil"/>
+              </w:pBdr>
+              <w:shd w:fill="auto" w:val="clear"/>
+              <w:tabs>
+                <w:tab w:val="left" w:leader="none" w:pos="454"/>
+              </w:tabs>
+              <w:spacing w:after="160" w:before="0" w:line="259" w:lineRule="auto"/>
+              <w:ind w:left="0" w:right="0" w:firstLine="0"/>
+              <w:jc w:val="both"/>
+              <w:rPr>
+                <w:sz w:val="24"/>
+                <w:szCs w:val="24"/>
+              </w:rPr>
+            </w:pPr>
             <w:r>
               <w:rPr>
                 <w:rtl w:val="0"/>
@@ -3243,6 +3303,33 @@
                 <w:rFonts w:ascii="Calibri" w:cs="Calibri" w:eastAsia="Calibri" w:hAnsi="Calibri"/>
                 <w:b w:val="1"/>
                 <w:color w:val="1f4e79"/>
+              </w:rPr>
+            </w:pPr>
+            <w:r>
+              <w:rPr>
+                <w:rtl w:val="0"/>
+              </w:rPr>
+            </w:r>
+          </w:p>
+        </w:tc>
+      </w:tr>
+      <w:tr>
+        <w:trPr>
+          <w:cantSplit w:val="0"/>
+          <w:trHeight w:val="440" w:hRule="atLeast"/>
+          <w:tblHeader w:val="0"/>
+        </w:trPr>
+        <w:tc>
+          <w:tcPr>
+            <w:shd w:fill="deebf6" w:val="clear"/>
+            <w:vAlign w:val="center"/>
+          </w:tcPr>
+          <w:p>
+            <w:pPr>
+              <w:rPr>
+                <w:color w:val="767171"/>
+                <w:sz w:val="24"/>
+                <w:szCs w:val="24"/>
               </w:rPr>
             </w:pPr>
             <w:r>
@@ -3740,12 +3827,12 @@
               <wp:inline distB="0" distT="0" distL="0" distR="0">
                 <wp:extent cx="1996440" cy="428625"/>
                 <wp:effectExtent b="0" l="0" r="0" t="0"/>
-                <wp:docPr descr="http://www.duoc.cl/normasgraficas/normasgraficas/marca-duoc/6logo-fondo-transparente/fondo-transparente.png" id="17582" name="image3.png"/>
+                <wp:docPr descr="http://www.duoc.cl/normasgraficas/normasgraficas/marca-duoc/6logo-fondo-transparente/fondo-transparente.png" id="17582" name="image1.png"/>
                 <a:graphic>
                   <a:graphicData uri="http://schemas.openxmlformats.org/drawingml/2006/picture">
                     <pic:pic>
                       <pic:nvPicPr>
-                        <pic:cNvPr descr="http://www.duoc.cl/normasgraficas/normasgraficas/marca-duoc/6logo-fondo-transparente/fondo-transparente.png" id="0" name="image3.png"/>
+                        <pic:cNvPr descr="http://www.duoc.cl/normasgraficas/normasgraficas/marca-duoc/6logo-fondo-transparente/fondo-transparente.png" id="0" name="image1.png"/>
                         <pic:cNvPicPr preferRelativeResize="0"/>
                       </pic:nvPicPr>
                       <pic:blipFill>
@@ -4077,12 +4164,12 @@
               <wp:inline distB="0" distT="0" distL="0" distR="0">
                 <wp:extent cx="1908834" cy="470407"/>
                 <wp:effectExtent b="0" l="0" r="0" t="0"/>
-                <wp:docPr id="17583" name="image4.png"/>
+                <wp:docPr id="17583" name="image3.png"/>
                 <a:graphic>
                   <a:graphicData uri="http://schemas.openxmlformats.org/drawingml/2006/picture">
                     <pic:pic>
                       <pic:nvPicPr>
-                        <pic:cNvPr id="0" name="image4.png"/>
+                        <pic:cNvPr id="0" name="image3.png"/>
                         <pic:cNvPicPr preferRelativeResize="0"/>
                       </pic:nvPicPr>
                       <pic:blipFill>
@@ -4294,11 +4381,19 @@
       </w:pPr>
     </w:pPrDefault>
   </w:docDefaults>
+  <w:style w:type="table" w:styleId="TableNormal" w:default="1">
+    <w:name w:val="TableNormal"/>
+    <w:tblPr>
+      <w:tblCellMar>
+        <w:top w:w="100.0" w:type="dxa"/>
+        <w:left w:w="100.0" w:type="dxa"/>
+        <w:bottom w:w="100.0" w:type="dxa"/>
+        <w:right w:w="100.0" w:type="dxa"/>
+      </w:tblCellMar>
+    </w:tblPr>
+  </w:style>
   <w:style w:type="paragraph" w:styleId="Normal" w:default="1">
     <w:name w:val="normal"/>
-  </w:style>
-  <w:style w:type="table" w:styleId="TableNormal" w:default="1">
-    <w:name w:val="TableNormal"/>
   </w:style>
   <w:style w:type="paragraph" w:styleId="Heading1">
     <w:name w:val="heading 1"/>

</xml_diff>